<commit_message>
add support for html, csv, docx, txt(for check save_methods) formats
</commit_message>
<xml_diff>
--- a/src/documento.docx
+++ b/src/documento.docx
@@ -386,13 +386,18 @@
             <w:r>
               <w:t>11</w:t>
             </w:r>
-            <w:bookmarkStart w:id="0" w:name="_GoBack"/>
-            <w:bookmarkEnd w:id="0"/>
           </w:p>
         </w:tc>
       </w:tr>
     </w:tbl>
     <w:p/>
+    <w:p>
+      <w:r>
+        <w:t>Pensando sobre las niñas está claro que no es suficiente y es difícil.</w:t>
+      </w:r>
+      <w:bookmarkStart w:id="0" w:name="_GoBack"/>
+      <w:bookmarkEnd w:id="0"/>
+    </w:p>
     <w:sectPr>
       <w:pgSz w:w="12240" w:h="15840"/>
       <w:pgMar w:top="1417" w:right="1701" w:bottom="1417" w:left="1701" w:header="708" w:footer="708" w:gutter="0"/>

</xml_diff>